<commit_message>
Änderungen vorgenommen, sodass zwischen verschiedenen Modi umgeschalten werden kann. Aktuell funktioniert Counter noch nicht, da diese Thematik in Init_Timers verwoben ist. Mit Init_Timers funktionert es.
</commit_message>
<xml_diff>
--- a/Projektarbeit Überblick.docx
+++ b/Projektarbeit Überblick.docx
@@ -11,8 +11,9 @@
           <w:szCs w:val="28"/>
           <w:lang w:val="de-DE"/>
         </w:rPr>
-        <w:t>Anleitung bestehendes Projekt importieren, builden und flashen.</w:t>
-      </w:r>
+        <w:t xml:space="preserve">Anleitung bestehendes Projekt importieren, </w:t>
+      </w:r>
+      <w:proofErr w:type="spellStart"/>
       <w:r>
         <w:rPr>
           <w:b/>
@@ -21,6 +22,49 @@
           <w:szCs w:val="28"/>
           <w:lang w:val="de-DE"/>
         </w:rPr>
+        <w:t>builden</w:t>
+      </w:r>
+      <w:proofErr w:type="spellEnd"/>
+      <w:r>
+        <w:rPr>
+          <w:b/>
+          <w:bCs/>
+          <w:sz w:val="28"/>
+          <w:szCs w:val="28"/>
+          <w:lang w:val="de-DE"/>
+        </w:rPr>
+        <w:t xml:space="preserve"> und </w:t>
+      </w:r>
+      <w:proofErr w:type="spellStart"/>
+      <w:r>
+        <w:rPr>
+          <w:b/>
+          <w:bCs/>
+          <w:sz w:val="28"/>
+          <w:szCs w:val="28"/>
+          <w:lang w:val="de-DE"/>
+        </w:rPr>
+        <w:t>flashen</w:t>
+      </w:r>
+      <w:proofErr w:type="spellEnd"/>
+      <w:r>
+        <w:rPr>
+          <w:b/>
+          <w:bCs/>
+          <w:sz w:val="28"/>
+          <w:szCs w:val="28"/>
+          <w:lang w:val="de-DE"/>
+        </w:rPr>
+        <w:t>.</w:t>
+      </w:r>
+      <w:r>
+        <w:rPr>
+          <w:b/>
+          <w:bCs/>
+          <w:sz w:val="28"/>
+          <w:szCs w:val="28"/>
+          <w:lang w:val="de-DE"/>
+        </w:rPr>
         <w:br/>
       </w:r>
       <w:r>
@@ -30,8 +74,29 @@
         <w:br/>
       </w:r>
       <w:r>
-        <w:t>1. Espressif-DIE öffnen und Workspace anlegen</w:t>
-      </w:r>
+        <w:t xml:space="preserve">1. </w:t>
+      </w:r>
+      <w:proofErr w:type="spellStart"/>
+      <w:r>
+        <w:t>Espressif</w:t>
+      </w:r>
+      <w:proofErr w:type="spellEnd"/>
+      <w:r>
+        <w:t xml:space="preserve">-DIE </w:t>
+      </w:r>
+      <w:proofErr w:type="spellStart"/>
+      <w:r>
+        <w:t>öffnen</w:t>
+      </w:r>
+      <w:proofErr w:type="spellEnd"/>
+      <w:r>
+        <w:t xml:space="preserve"> und Workspace </w:t>
+      </w:r>
+      <w:proofErr w:type="spellStart"/>
+      <w:r>
+        <w:t>anlegen</w:t>
+      </w:r>
+      <w:proofErr w:type="spellEnd"/>
     </w:p>
     <w:p>
       <w:r>
@@ -54,7 +119,35 @@
         <w:rPr>
           <w:lang w:val="de-DE"/>
         </w:rPr>
-        <w:t>Select Root directory (Pfad des bereits vorhandenem Project angeben) und Copy Projects into Workspace anklicken → Finish</w:t>
+        <w:t xml:space="preserve">Select Root </w:t>
+      </w:r>
+      <w:proofErr w:type="spellStart"/>
+      <w:r>
+        <w:rPr>
+          <w:lang w:val="de-DE"/>
+        </w:rPr>
+        <w:t>directory</w:t>
+      </w:r>
+      <w:proofErr w:type="spellEnd"/>
+      <w:r>
+        <w:rPr>
+          <w:lang w:val="de-DE"/>
+        </w:rPr>
+        <w:t xml:space="preserve"> (Pfad des bereits vorhandenem Project angeben) und Copy Projects </w:t>
+      </w:r>
+      <w:proofErr w:type="spellStart"/>
+      <w:r>
+        <w:rPr>
+          <w:lang w:val="de-DE"/>
+        </w:rPr>
+        <w:t>into</w:t>
+      </w:r>
+      <w:proofErr w:type="spellEnd"/>
+      <w:r>
+        <w:rPr>
+          <w:lang w:val="de-DE"/>
+        </w:rPr>
+        <w:t xml:space="preserve"> Workspace anklicken → Finish</w:t>
       </w:r>
     </w:p>
     <w:p>
@@ -177,7 +270,14 @@
         <w:rPr>
           <w:lang w:val="de-DE"/>
         </w:rPr>
-        <w:t>4. build</w:t>
+        <w:t xml:space="preserve">4. </w:t>
+      </w:r>
+      <w:proofErr w:type="spellStart"/>
+      <w:r>
+        <w:rPr>
+          <w:lang w:val="de-DE"/>
+        </w:rPr>
+        <w:t>build</w:t>
       </w:r>
       <w:r>
         <w:rPr>
@@ -185,36 +285,78 @@
         </w:rPr>
         <w:t>en</w:t>
       </w:r>
-    </w:p>
-    <w:p>
-      <w:pPr>
-        <w:rPr>
-          <w:lang w:val="de-DE"/>
-        </w:rPr>
-      </w:pPr>
-      <w:r>
-        <w:rPr>
-          <w:lang w:val="de-DE"/>
-        </w:rPr>
-        <w:t>5. Umändern in esp32 → nochmal builden</w:t>
-      </w:r>
-    </w:p>
-    <w:p>
-      <w:pPr>
-        <w:rPr>
-          <w:lang w:val="de-DE"/>
-        </w:rPr>
-      </w:pPr>
-      <w:r>
-        <w:rPr>
-          <w:lang w:val="de-DE"/>
-        </w:rPr>
-        <w:t>5. Nach build müsste es im Project eine Datei sdkconfig geben.</w:t>
-      </w:r>
-    </w:p>
-    <w:p>
-      <w:r>
-        <w:t>Sdkconfig → SSD1306 Configuration → GRAM X</w:t>
+      <w:proofErr w:type="spellEnd"/>
+    </w:p>
+    <w:p>
+      <w:pPr>
+        <w:rPr>
+          <w:lang w:val="de-DE"/>
+        </w:rPr>
+      </w:pPr>
+      <w:r>
+        <w:rPr>
+          <w:lang w:val="de-DE"/>
+        </w:rPr>
+        <w:t xml:space="preserve">5. Umändern in esp32 → nochmal </w:t>
+      </w:r>
+      <w:proofErr w:type="spellStart"/>
+      <w:r>
+        <w:rPr>
+          <w:lang w:val="de-DE"/>
+        </w:rPr>
+        <w:t>builden</w:t>
+      </w:r>
+      <w:proofErr w:type="spellEnd"/>
+    </w:p>
+    <w:p>
+      <w:pPr>
+        <w:rPr>
+          <w:lang w:val="de-DE"/>
+        </w:rPr>
+      </w:pPr>
+      <w:r>
+        <w:rPr>
+          <w:lang w:val="de-DE"/>
+        </w:rPr>
+        <w:t xml:space="preserve">5. Nach </w:t>
+      </w:r>
+      <w:proofErr w:type="spellStart"/>
+      <w:r>
+        <w:rPr>
+          <w:lang w:val="de-DE"/>
+        </w:rPr>
+        <w:t>build</w:t>
+      </w:r>
+      <w:proofErr w:type="spellEnd"/>
+      <w:r>
+        <w:rPr>
+          <w:lang w:val="de-DE"/>
+        </w:rPr>
+        <w:t xml:space="preserve"> müsste es im Project eine Datei </w:t>
+      </w:r>
+      <w:proofErr w:type="spellStart"/>
+      <w:r>
+        <w:rPr>
+          <w:lang w:val="de-DE"/>
+        </w:rPr>
+        <w:t>sdkconfig</w:t>
+      </w:r>
+      <w:proofErr w:type="spellEnd"/>
+      <w:r>
+        <w:rPr>
+          <w:lang w:val="de-DE"/>
+        </w:rPr>
+        <w:t xml:space="preserve"> geben.</w:t>
+      </w:r>
+    </w:p>
+    <w:p>
+      <w:proofErr w:type="spellStart"/>
+      <w:r>
+        <w:t>Sdkconfig</w:t>
+      </w:r>
+      <w:proofErr w:type="spellEnd"/>
+      <w:r>
+        <w:t xml:space="preserve"> → SSD1306 Configuration → GRAM X</w:t>
       </w:r>
       <w:r>
         <w:t xml:space="preserve"> Offset = 2</w:t>
@@ -230,8 +372,16 @@
         <w:rPr>
           <w:lang w:val="de-DE"/>
         </w:rPr>
-        <w:t>6. flashen</w:t>
-      </w:r>
+        <w:t xml:space="preserve">6. </w:t>
+      </w:r>
+      <w:proofErr w:type="spellStart"/>
+      <w:r>
+        <w:rPr>
+          <w:lang w:val="de-DE"/>
+        </w:rPr>
+        <w:t>flashen</w:t>
+      </w:r>
+      <w:proofErr w:type="spellEnd"/>
     </w:p>
     <w:p>
       <w:pPr>
@@ -265,20 +415,78 @@
           <w:szCs w:val="24"/>
           <w:lang w:val="de-DE"/>
         </w:rPr>
-        <w:t>Nützliche Commands Espressif-IDE</w:t>
-      </w:r>
-    </w:p>
-    <w:p>
-      <w:pPr>
-        <w:rPr>
-          <w:lang w:val="de-DE"/>
-        </w:rPr>
-      </w:pPr>
-      <w:r>
-        <w:rPr>
-          <w:lang w:val="de-DE"/>
-        </w:rPr>
-        <w:t>Go to Declaration → Funktion auswählen und F3</w:t>
+        <w:t xml:space="preserve">Nützliche </w:t>
+      </w:r>
+      <w:proofErr w:type="spellStart"/>
+      <w:r>
+        <w:rPr>
+          <w:b/>
+          <w:bCs/>
+          <w:sz w:val="24"/>
+          <w:szCs w:val="24"/>
+          <w:lang w:val="de-DE"/>
+        </w:rPr>
+        <w:t>Commands</w:t>
+      </w:r>
+      <w:proofErr w:type="spellEnd"/>
+      <w:r>
+        <w:rPr>
+          <w:b/>
+          <w:bCs/>
+          <w:sz w:val="24"/>
+          <w:szCs w:val="24"/>
+          <w:lang w:val="de-DE"/>
+        </w:rPr>
+        <w:t xml:space="preserve"> </w:t>
+      </w:r>
+      <w:proofErr w:type="spellStart"/>
+      <w:r>
+        <w:rPr>
+          <w:b/>
+          <w:bCs/>
+          <w:sz w:val="24"/>
+          <w:szCs w:val="24"/>
+          <w:lang w:val="de-DE"/>
+        </w:rPr>
+        <w:t>Espressif</w:t>
+      </w:r>
+      <w:proofErr w:type="spellEnd"/>
+      <w:r>
+        <w:rPr>
+          <w:b/>
+          <w:bCs/>
+          <w:sz w:val="24"/>
+          <w:szCs w:val="24"/>
+          <w:lang w:val="de-DE"/>
+        </w:rPr>
+        <w:t>-IDE</w:t>
+      </w:r>
+    </w:p>
+    <w:p>
+      <w:pPr>
+        <w:rPr>
+          <w:lang w:val="de-DE"/>
+        </w:rPr>
+      </w:pPr>
+      <w:r>
+        <w:rPr>
+          <w:lang w:val="de-DE"/>
+        </w:rPr>
+        <w:t xml:space="preserve">Go </w:t>
+      </w:r>
+      <w:proofErr w:type="spellStart"/>
+      <w:r>
+        <w:rPr>
+          <w:lang w:val="de-DE"/>
+        </w:rPr>
+        <w:t>to</w:t>
+      </w:r>
+      <w:proofErr w:type="spellEnd"/>
+      <w:r>
+        <w:rPr>
+          <w:lang w:val="de-DE"/>
+        </w:rPr>
+        <w:t xml:space="preserve"> Declaration → Funktion auswählen und F3</w:t>
       </w:r>
     </w:p>
     <w:p>
@@ -508,25 +716,57 @@
           <w:bCs/>
         </w:rPr>
       </w:pPr>
-      <w:r>
-        <w:rPr>
-          <w:b/>
-          <w:bCs/>
-        </w:rPr>
-        <w:t>Ansteuerung für 4 BLDC Motoren</w:t>
-      </w:r>
-    </w:p>
-    <w:p>
-      <w:pPr>
-        <w:rPr>
-          <w:lang w:val="de-DE"/>
-        </w:rPr>
-      </w:pPr>
-      <w:r>
-        <w:rPr>
-          <w:lang w:val="de-DE"/>
-        </w:rPr>
-        <w:t>Im Rahmend dieser Arbeit soll eine bestehende 3Phasen Brückenschaltung für zwei Radnabenmotoren auf vier erweitert werden. Dabei ist auf die begrenzte Anzahl der ansteuerbaren Pins (GPIOs) einzugehen. (2*20Pins wie bei Raspberry, hier kommt ein Zynqberry zum Einsatz.) Ferner soll auf der Platine noch eine I2C Schnittstelle vorhanden sein.</w:t>
+      <w:proofErr w:type="spellStart"/>
+      <w:r>
+        <w:rPr>
+          <w:b/>
+          <w:bCs/>
+        </w:rPr>
+        <w:t>Ansteuerung</w:t>
+      </w:r>
+      <w:proofErr w:type="spellEnd"/>
+      <w:r>
+        <w:rPr>
+          <w:b/>
+          <w:bCs/>
+        </w:rPr>
+        <w:t xml:space="preserve"> für 4 BLDC </w:t>
+      </w:r>
+      <w:proofErr w:type="spellStart"/>
+      <w:r>
+        <w:rPr>
+          <w:b/>
+          <w:bCs/>
+        </w:rPr>
+        <w:t>Motoren</w:t>
+      </w:r>
+      <w:proofErr w:type="spellEnd"/>
+    </w:p>
+    <w:p>
+      <w:pPr>
+        <w:rPr>
+          <w:lang w:val="de-DE"/>
+        </w:rPr>
+      </w:pPr>
+      <w:r>
+        <w:rPr>
+          <w:lang w:val="de-DE"/>
+        </w:rPr>
+        <w:t xml:space="preserve">Im Rahmend dieser Arbeit soll eine bestehende 3Phasen Brückenschaltung für zwei Radnabenmotoren auf vier erweitert werden. Dabei ist auf die begrenzte Anzahl der ansteuerbaren Pins (GPIOs) einzugehen. (2*20Pins wie bei Raspberry, hier kommt ein </w:t>
+      </w:r>
+      <w:proofErr w:type="spellStart"/>
+      <w:r>
+        <w:rPr>
+          <w:lang w:val="de-DE"/>
+        </w:rPr>
+        <w:t>Zynqberry</w:t>
+      </w:r>
+      <w:proofErr w:type="spellEnd"/>
+      <w:r>
+        <w:rPr>
+          <w:lang w:val="de-DE"/>
+        </w:rPr>
+        <w:t xml:space="preserve"> zum Einsatz.) Ferner soll auf der Platine noch eine I2C Schnittstelle vorhanden sein.</w:t>
       </w:r>
       <w:r>
         <w:rPr>
@@ -553,7 +793,56 @@
           <w:lang w:val="de-DE"/>
         </w:rPr>
         <w:br/>
-        <w:t>Anschließend mit über FPGA (Zynqberry) zum laufen bringen</w:t>
+      </w:r>
+      <w:proofErr w:type="gramStart"/>
+      <w:r>
+        <w:rPr>
+          <w:lang w:val="de-DE"/>
+        </w:rPr>
+        <w:t>Anschließend</w:t>
+      </w:r>
+      <w:proofErr w:type="gramEnd"/>
+      <w:r>
+        <w:rPr>
+          <w:lang w:val="de-DE"/>
+        </w:rPr>
+        <w:t xml:space="preserve"> mit über FPGA (</w:t>
+      </w:r>
+      <w:proofErr w:type="spellStart"/>
+      <w:r>
+        <w:rPr>
+          <w:lang w:val="de-DE"/>
+        </w:rPr>
+        <w:t>Zynqberry</w:t>
+      </w:r>
+      <w:proofErr w:type="spellEnd"/>
+      <w:r>
+        <w:rPr>
+          <w:lang w:val="de-DE"/>
+        </w:rPr>
+        <w:t xml:space="preserve">) </w:t>
+      </w:r>
+      <w:proofErr w:type="gramStart"/>
+      <w:r>
+        <w:rPr>
+          <w:lang w:val="de-DE"/>
+        </w:rPr>
+        <w:t xml:space="preserve">zum </w:t>
+      </w:r>
+      <w:proofErr w:type="spellStart"/>
+      <w:r>
+        <w:rPr>
+          <w:lang w:val="de-DE"/>
+        </w:rPr>
+        <w:t>laufen</w:t>
+      </w:r>
+      <w:proofErr w:type="spellEnd"/>
+      <w:proofErr w:type="gramEnd"/>
+      <w:r>
+        <w:rPr>
+          <w:lang w:val="de-DE"/>
+        </w:rPr>
+        <w:t xml:space="preserve"> bringen</w:t>
       </w:r>
     </w:p>
     <w:p>
@@ -600,6 +889,7 @@
         <w:br/>
         <w:t xml:space="preserve">Der </w:t>
       </w:r>
+      <w:proofErr w:type="spellStart"/>
       <w:r>
         <w:rPr>
           <w:b/>
@@ -609,6 +899,7 @@
         </w:rPr>
         <w:t>Zynqberry</w:t>
       </w:r>
+      <w:proofErr w:type="spellEnd"/>
       <w:r>
         <w:rPr>
           <w:color w:val="ADADAD" w:themeColor="background2" w:themeShade="BF"/>
@@ -766,7 +1057,21 @@
           <w:lang w:val="de-DE"/>
         </w:rPr>
         <w:br/>
-        <w:t>IDE siehe HTWG Wiki, der ESP wird in C programmiert.</w:t>
+        <w:t xml:space="preserve">IDE siehe </w:t>
+      </w:r>
+      <w:proofErr w:type="gramStart"/>
+      <w:r>
+        <w:rPr>
+          <w:lang w:val="de-DE"/>
+        </w:rPr>
+        <w:t>HTWG Wiki</w:t>
+      </w:r>
+      <w:proofErr w:type="gramEnd"/>
+      <w:r>
+        <w:rPr>
+          <w:lang w:val="de-DE"/>
+        </w:rPr>
+        <w:t>, der ESP wird in C programmiert.</w:t>
       </w:r>
       <w:r>
         <w:rPr>
@@ -802,7 +1107,21 @@
         <w:rPr>
           <w:lang w:val="de-DE"/>
         </w:rPr>
-        <w:t>1.Bei der positiven Halbwelle kann man ja Q2 und Q3 komplett ausmachen? 2. Bei der positiven Halbwelle was passiert wenn Q1 und Q4 aus sind? → dann keine Spannung 3. Muss ich bei der positiven Halbwelle beide mit PWM schalten oder kann ich Q4 dauerhaft geschalten lassen und nur Q1 mit PWM schalten</w:t>
+        <w:t xml:space="preserve">1.Bei der positiven Halbwelle kann man ja Q2 und Q3 komplett ausmachen? 2. Bei der positiven Halbwelle was </w:t>
+      </w:r>
+      <w:proofErr w:type="gramStart"/>
+      <w:r>
+        <w:rPr>
+          <w:lang w:val="de-DE"/>
+        </w:rPr>
+        <w:t>passiert</w:t>
+      </w:r>
+      <w:proofErr w:type="gramEnd"/>
+      <w:r>
+        <w:rPr>
+          <w:lang w:val="de-DE"/>
+        </w:rPr>
+        <w:t xml:space="preserve"> wenn Q1 und Q4 aus sind? → dann keine Spannung 3. Muss ich bei der positiven Halbwelle beide mit PWM schalten oder kann ich Q4 dauerhaft geschalten lassen und nur Q1 mit PWM schalten</w:t>
       </w:r>
     </w:p>
     <w:p>
@@ -865,7 +1184,20 @@
           <w:lang w:val="de-DE"/>
         </w:rPr>
         <w:br/>
-        <w:t>Lass uns deine drei Punkte nacheinander ganz sauber und technisch korrekt durchgehen, damit keine Lücke bleibt.</w:t>
+      </w:r>
+      <w:proofErr w:type="gramStart"/>
+      <w:r>
+        <w:rPr>
+          <w:lang w:val="de-DE"/>
+        </w:rPr>
+        <w:t>Lass</w:t>
+      </w:r>
+      <w:proofErr w:type="gramEnd"/>
+      <w:r>
+        <w:rPr>
+          <w:lang w:val="de-DE"/>
+        </w:rPr>
+        <w:t xml:space="preserve"> uns deine drei Punkte nacheinander ganz sauber und technisch korrekt durchgehen, damit keine Lücke bleibt.</w:t>
       </w:r>
     </w:p>
     <w:p>
@@ -899,7 +1231,55 @@
           <w:b/>
           <w:bCs/>
         </w:rPr>
-        <w:t xml:space="preserve"> Ausgangssituation (nochmal kurz)</w:t>
+        <w:t xml:space="preserve"> </w:t>
+      </w:r>
+      <w:proofErr w:type="spellStart"/>
+      <w:r>
+        <w:rPr>
+          <w:b/>
+          <w:bCs/>
+        </w:rPr>
+        <w:t>Ausgangssituation</w:t>
+      </w:r>
+      <w:proofErr w:type="spellEnd"/>
+      <w:r>
+        <w:rPr>
+          <w:b/>
+          <w:bCs/>
+        </w:rPr>
+        <w:t xml:space="preserve"> (</w:t>
+      </w:r>
+      <w:proofErr w:type="spellStart"/>
+      <w:r>
+        <w:rPr>
+          <w:b/>
+          <w:bCs/>
+        </w:rPr>
+        <w:t>nochmal</w:t>
+      </w:r>
+      <w:proofErr w:type="spellEnd"/>
+      <w:r>
+        <w:rPr>
+          <w:b/>
+          <w:bCs/>
+        </w:rPr>
+        <w:t xml:space="preserve"> </w:t>
+      </w:r>
+      <w:proofErr w:type="spellStart"/>
+      <w:r>
+        <w:rPr>
+          <w:b/>
+          <w:bCs/>
+        </w:rPr>
+        <w:t>kurz</w:t>
+      </w:r>
+      <w:proofErr w:type="spellEnd"/>
+      <w:r>
+        <w:rPr>
+          <w:b/>
+          <w:bCs/>
+        </w:rPr>
+        <w:t>)</w:t>
       </w:r>
     </w:p>
     <w:p>
@@ -939,8 +1319,16 @@
         <w:rPr>
           <w:lang w:val="de-DE"/>
         </w:rPr>
-        <w:t xml:space="preserve">      +Vdc</w:t>
-      </w:r>
+        <w:t xml:space="preserve">      +</w:t>
+      </w:r>
+      <w:proofErr w:type="spellStart"/>
+      <w:r>
+        <w:rPr>
+          <w:lang w:val="de-DE"/>
+        </w:rPr>
+        <w:t>Vdc</w:t>
+      </w:r>
+      <w:proofErr w:type="spellEnd"/>
     </w:p>
     <w:p>
       <w:pPr>
@@ -1063,8 +1451,16 @@
         <w:rPr>
           <w:lang w:val="de-DE"/>
         </w:rPr>
-        <w:t xml:space="preserve">      +Vdc</w:t>
-      </w:r>
+        <w:t xml:space="preserve">      +</w:t>
+      </w:r>
+      <w:proofErr w:type="spellStart"/>
+      <w:r>
+        <w:rPr>
+          <w:lang w:val="de-DE"/>
+        </w:rPr>
+        <w:t>Vdc</w:t>
+      </w:r>
+      <w:proofErr w:type="spellEnd"/>
     </w:p>
     <w:p>
       <w:pPr>
@@ -1314,7 +1710,15 @@
         </w:numPr>
       </w:pPr>
       <w:r>
-        <w:t xml:space="preserve">Positive Halbwelle → </w:t>
+        <w:t xml:space="preserve">Positive </w:t>
+      </w:r>
+      <w:proofErr w:type="spellStart"/>
+      <w:r>
+        <w:t>Halbwelle</w:t>
+      </w:r>
+      <w:proofErr w:type="spellEnd"/>
+      <w:r>
+        <w:t xml:space="preserve"> → </w:t>
       </w:r>
       <m:oMath>
         <m:sSub>
@@ -1638,6 +2042,7 @@
         </w:rPr>
         <w:t xml:space="preserve">Q3 kann grundsätzlich </w:t>
       </w:r>
+      <w:proofErr w:type="gramStart"/>
       <w:r>
         <w:rPr>
           <w:b/>
@@ -1650,7 +2055,14 @@
         <w:rPr>
           <w:lang w:val="de-DE"/>
         </w:rPr>
-        <w:t xml:space="preserve"> bleiben – sie wird erst in der negativen Halbwelle aktiv.</w:t>
+        <w:t xml:space="preserve"> bleiben</w:t>
+      </w:r>
+      <w:proofErr w:type="gramEnd"/>
+      <w:r>
+        <w:rPr>
+          <w:lang w:val="de-DE"/>
+        </w:rPr>
+        <w:t xml:space="preserve"> – sie wird erst in der negativen Halbwelle aktiv.</w:t>
       </w:r>
     </w:p>
     <w:p>
@@ -1672,13 +2084,23 @@
         </w:rPr>
         <w:t xml:space="preserve"> </w:t>
       </w:r>
-      <w:r>
-        <w:rPr>
-          <w:b/>
-          <w:bCs/>
-          <w:lang w:val="de-DE"/>
-        </w:rPr>
-        <w:t>Kurz gesagt:</w:t>
+      <w:proofErr w:type="gramStart"/>
+      <w:r>
+        <w:rPr>
+          <w:b/>
+          <w:bCs/>
+          <w:lang w:val="de-DE"/>
+        </w:rPr>
+        <w:t>Kurz</w:t>
+      </w:r>
+      <w:proofErr w:type="gramEnd"/>
+      <w:r>
+        <w:rPr>
+          <w:b/>
+          <w:bCs/>
+          <w:lang w:val="de-DE"/>
+        </w:rPr>
+        <w:t xml:space="preserve"> gesagt:</w:t>
       </w:r>
       <w:r>
         <w:rPr>
@@ -1699,7 +2121,21 @@
         <w:rPr>
           <w:lang w:val="de-DE"/>
         </w:rPr>
-        <w:t xml:space="preserve"> (sie takten nicht aktiv),</w:t>
+        <w:t xml:space="preserve"> (sie </w:t>
+      </w:r>
+      <w:proofErr w:type="spellStart"/>
+      <w:r>
+        <w:rPr>
+          <w:lang w:val="de-DE"/>
+        </w:rPr>
+        <w:t>takten</w:t>
+      </w:r>
+      <w:proofErr w:type="spellEnd"/>
+      <w:r>
+        <w:rPr>
+          <w:lang w:val="de-DE"/>
+        </w:rPr>
+        <w:t xml:space="preserve"> nicht aktiv),</w:t>
       </w:r>
       <w:r>
         <w:rPr>
@@ -1872,7 +2308,21 @@
         <w:rPr>
           <w:lang w:val="de-DE"/>
         </w:rPr>
-        <w:t>Dann hängt der Lastknoten „in der Luft“ (floating) → keine definierte Spannung.</w:t>
+        <w:t>Dann hängt der Lastknoten „in der Luft“ (</w:t>
+      </w:r>
+      <w:proofErr w:type="spellStart"/>
+      <w:r>
+        <w:rPr>
+          <w:lang w:val="de-DE"/>
+        </w:rPr>
+        <w:t>floating</w:t>
+      </w:r>
+      <w:proofErr w:type="spellEnd"/>
+      <w:r>
+        <w:rPr>
+          <w:lang w:val="de-DE"/>
+        </w:rPr>
+        <w:t>) → keine definierte Spannung.</w:t>
       </w:r>
     </w:p>
     <w:p>
@@ -1942,8 +2392,17 @@
         <w:br/>
       </w:r>
       <w:r>
-        <w:t xml:space="preserve">→ Das nennt man </w:t>
-      </w:r>
+        <w:t xml:space="preserve">→ Das </w:t>
+      </w:r>
+      <w:proofErr w:type="spellStart"/>
+      <w:r>
+        <w:t>nennt</w:t>
+      </w:r>
+      <w:proofErr w:type="spellEnd"/>
+      <w:r>
+        <w:t xml:space="preserve"> man </w:t>
+      </w:r>
+      <w:proofErr w:type="spellStart"/>
       <w:r>
         <w:rPr>
           <w:b/>
@@ -1951,6 +2410,7 @@
         </w:rPr>
         <w:t>Freilaufphase</w:t>
       </w:r>
+      <w:proofErr w:type="spellEnd"/>
       <w:r>
         <w:t>.</w:t>
       </w:r>
@@ -1975,8 +2435,25 @@
         <w:br/>
       </w:r>
       <w:r>
-        <w:t xml:space="preserve">Sie sind sogar </w:t>
-      </w:r>
+        <w:t xml:space="preserve">Sie </w:t>
+      </w:r>
+      <w:proofErr w:type="spellStart"/>
+      <w:r>
+        <w:t>sind</w:t>
+      </w:r>
+      <w:proofErr w:type="spellEnd"/>
+      <w:r>
+        <w:t xml:space="preserve"> </w:t>
+      </w:r>
+      <w:proofErr w:type="spellStart"/>
+      <w:r>
+        <w:t>sogar</w:t>
+      </w:r>
+      <w:proofErr w:type="spellEnd"/>
+      <w:r>
+        <w:t xml:space="preserve"> </w:t>
+      </w:r>
+      <w:proofErr w:type="spellStart"/>
       <w:r>
         <w:rPr>
           <w:b/>
@@ -1984,8 +2461,33 @@
         </w:rPr>
         <w:t>erwünscht</w:t>
       </w:r>
-      <w:r>
-        <w:t>, um Strom stetig zu halten.</w:t>
+      <w:proofErr w:type="spellEnd"/>
+      <w:r>
+        <w:t xml:space="preserve">, um Strom </w:t>
+      </w:r>
+      <w:proofErr w:type="spellStart"/>
+      <w:r>
+        <w:t>stetig</w:t>
+      </w:r>
+      <w:proofErr w:type="spellEnd"/>
+      <w:r>
+        <w:t xml:space="preserve"> </w:t>
+      </w:r>
+      <w:proofErr w:type="spellStart"/>
+      <w:r>
+        <w:t>zu</w:t>
+      </w:r>
+      <w:proofErr w:type="spellEnd"/>
+      <w:r>
+        <w:t xml:space="preserve"> </w:t>
+      </w:r>
+      <w:proofErr w:type="spellStart"/>
+      <w:r>
+        <w:t>halten</w:t>
+      </w:r>
+      <w:proofErr w:type="spellEnd"/>
+      <w:r>
+        <w:t>.</w:t>
       </w:r>
     </w:p>
     <w:p>
@@ -2180,7 +2682,23 @@
           <w:b/>
           <w:bCs/>
         </w:rPr>
-        <w:t xml:space="preserve"> Bipolare PWM</w:t>
+        <w:t xml:space="preserve"> </w:t>
+      </w:r>
+      <w:proofErr w:type="spellStart"/>
+      <w:r>
+        <w:rPr>
+          <w:b/>
+          <w:bCs/>
+        </w:rPr>
+        <w:t>Bipolare</w:t>
+      </w:r>
+      <w:proofErr w:type="spellEnd"/>
+      <w:r>
+        <w:rPr>
+          <w:b/>
+          <w:bCs/>
+        </w:rPr>
+        <w:t xml:space="preserve"> PWM</w:t>
       </w:r>
     </w:p>
     <w:p>
@@ -2300,8 +2818,18 @@
           <w:bCs/>
           <w:lang w:val="de-DE"/>
         </w:rPr>
-        <w:t>+Vdc</w:t>
-      </w:r>
+        <w:t>+</w:t>
+      </w:r>
+      <w:proofErr w:type="spellStart"/>
+      <w:r>
+        <w:rPr>
+          <w:b/>
+          <w:bCs/>
+          <w:lang w:val="de-DE"/>
+        </w:rPr>
+        <w:t>Vdc</w:t>
+      </w:r>
+      <w:proofErr w:type="spellEnd"/>
       <w:r>
         <w:rPr>
           <w:lang w:val="de-DE"/>
@@ -2314,8 +2842,18 @@
           <w:bCs/>
           <w:lang w:val="de-DE"/>
         </w:rPr>
-        <w:t>−Vdc</w:t>
-      </w:r>
+        <w:t>−</w:t>
+      </w:r>
+      <w:proofErr w:type="spellStart"/>
+      <w:r>
+        <w:rPr>
+          <w:b/>
+          <w:bCs/>
+          <w:lang w:val="de-DE"/>
+        </w:rPr>
+        <w:t>Vdc</w:t>
+      </w:r>
+      <w:proofErr w:type="spellEnd"/>
       <w:r>
         <w:rPr>
           <w:lang w:val="de-DE"/>
@@ -2330,8 +2868,21 @@
           <w:numId w:val="7"/>
         </w:numPr>
       </w:pPr>
-      <w:r>
-        <w:t>Vorteil: einfach.</w:t>
+      <w:proofErr w:type="spellStart"/>
+      <w:r>
+        <w:t>Vorteil</w:t>
+      </w:r>
+      <w:proofErr w:type="spellEnd"/>
+      <w:r>
+        <w:t xml:space="preserve">: </w:t>
+      </w:r>
+      <w:proofErr w:type="spellStart"/>
+      <w:r>
+        <w:t>einfach</w:t>
+      </w:r>
+      <w:proofErr w:type="spellEnd"/>
+      <w:r>
+        <w:t>.</w:t>
       </w:r>
     </w:p>
     <w:p>
@@ -2477,7 +3028,23 @@
         </w:numPr>
       </w:pPr>
       <w:r>
-        <w:t>In der positiven Halbwelle:</w:t>
+        <w:t xml:space="preserve">In der </w:t>
+      </w:r>
+      <w:proofErr w:type="spellStart"/>
+      <w:r>
+        <w:t>positiven</w:t>
+      </w:r>
+      <w:proofErr w:type="spellEnd"/>
+      <w:r>
+        <w:t xml:space="preserve"> </w:t>
+      </w:r>
+      <w:proofErr w:type="spellStart"/>
+      <w:r>
+        <w:t>Halbwelle</w:t>
+      </w:r>
+      <w:proofErr w:type="spellEnd"/>
+      <w:r>
+        <w:t>:</w:t>
       </w:r>
     </w:p>
     <w:p>
@@ -2826,12 +3393,21 @@
       </w:r>
     </w:p>
     <w:p>
-      <w:r>
-        <w:rPr>
-          <w:b/>
-          <w:bCs/>
-        </w:rPr>
-        <w:t>Ergebnis:</w:t>
+      <w:proofErr w:type="spellStart"/>
+      <w:r>
+        <w:rPr>
+          <w:b/>
+          <w:bCs/>
+        </w:rPr>
+        <w:t>Ergebnis</w:t>
+      </w:r>
+      <w:proofErr w:type="spellEnd"/>
+      <w:r>
+        <w:rPr>
+          <w:b/>
+          <w:bCs/>
+        </w:rPr>
+        <w:t>:</w:t>
       </w:r>
     </w:p>
     <w:p>
@@ -2892,6 +3468,27 @@
         </w:rPr>
         <w:t>.</w:t>
       </w:r>
+    </w:p>
+    <w:p>
+      <w:pPr>
+        <w:rPr>
+          <w:lang w:val="de-DE"/>
+        </w:rPr>
+      </w:pPr>
+    </w:p>
+    <w:p>
+      <w:pPr>
+        <w:rPr>
+          <w:lang w:val="de-DE"/>
+        </w:rPr>
+      </w:pPr>
+    </w:p>
+    <w:p>
+      <w:pPr>
+        <w:rPr>
+          <w:lang w:val="de-DE"/>
+        </w:rPr>
+      </w:pPr>
     </w:p>
     <w:p>
       <w:pPr>

</xml_diff>